<commit_message>
"Clone" instruction integrated into OpenDSS V8 to simplify the creation of actors when loading the same model in multiple actors. The documentation is also updated.
git-svn-id: https://svn.code.sf.net/p/electricdss/code@2525 d8739450-1e93-4ef4-a0af-c327d92816ff
</commit_message>
<xml_diff>
--- a/trunk/Version8/Doc/User_Instructions_for_Parallel_Processing.docx
+++ b/trunk/Version8/Doc/User_Instructions_for_Parallel_Processing.docx
@@ -82,7 +82,7 @@
           <w:sz w:val="24"/>
           <w:szCs w:val="24"/>
         </w:rPr>
-        <w:t>09</w:t>
+        <w:t>0</w:t>
       </w:r>
       <w:r>
         <w:rPr>
@@ -90,7 +90,7 @@
           <w:sz w:val="24"/>
           <w:szCs w:val="24"/>
         </w:rPr>
-        <w:t>-</w:t>
+        <w:t>2</w:t>
       </w:r>
       <w:r>
         <w:rPr>
@@ -98,7 +98,7 @@
           <w:sz w:val="24"/>
           <w:szCs w:val="24"/>
         </w:rPr>
-        <w:t>2</w:t>
+        <w:t>-</w:t>
       </w:r>
       <w:r>
         <w:rPr>
@@ -106,7 +106,15 @@
           <w:sz w:val="24"/>
           <w:szCs w:val="24"/>
         </w:rPr>
-        <w:t>9-2017</w:t>
+        <w:t>2</w:t>
+      </w:r>
+      <w:r>
+        <w:rPr>
+          <w:i/>
+          <w:sz w:val="24"/>
+          <w:szCs w:val="24"/>
+        </w:rPr>
+        <w:t>1-2019</w:t>
       </w:r>
     </w:p>
     <w:p/>
@@ -734,10 +742,10 @@
           <w:noProof/>
         </w:rPr>
         <w:drawing>
-          <wp:inline distT="0" distB="0" distL="0" distR="0" wp14:anchorId="6059C4EF" wp14:editId="6EE4F60A">
-            <wp:extent cx="5390866" cy="3112706"/>
-            <wp:effectExtent l="0" t="0" r="635" b="0"/>
-            <wp:docPr id="1" name="Picture 1"/>
+          <wp:inline distT="0" distB="0" distL="0" distR="0" wp14:anchorId="39F83187" wp14:editId="0190DDC4">
+            <wp:extent cx="5943600" cy="3655060"/>
+            <wp:effectExtent l="0" t="0" r="0" b="0"/>
+            <wp:docPr id="6" name="Picture 6"/>
             <wp:cNvGraphicFramePr>
               <a:graphicFrameLocks xmlns:a="http://schemas.openxmlformats.org/drawingml/2006/main" noChangeAspect="1"/>
             </wp:cNvGraphicFramePr>
@@ -745,7 +753,7 @@
               <a:graphicData uri="http://schemas.openxmlformats.org/drawingml/2006/picture">
                 <pic:pic xmlns:pic="http://schemas.openxmlformats.org/drawingml/2006/picture">
                   <pic:nvPicPr>
-                    <pic:cNvPr id="1" name="Fig1.jpg"/>
+                    <pic:cNvPr id="6" name="Fig1.png"/>
                     <pic:cNvPicPr/>
                   </pic:nvPicPr>
                   <pic:blipFill>
@@ -763,7 +771,7 @@
                   <pic:spPr>
                     <a:xfrm>
                       <a:off x="0" y="0"/>
-                      <a:ext cx="5404864" cy="3120788"/>
+                      <a:ext cx="5943600" cy="3655060"/>
                     </a:xfrm>
                     <a:prstGeom prst="rect">
                       <a:avLst/>
@@ -785,60 +793,47 @@
       <w:r>
         <w:t xml:space="preserve">Figure </w:t>
       </w:r>
+      <w:fldSimple w:instr=" SEQ Figure \* ARABIC ">
+        <w:r>
+          <w:rPr>
+            <w:noProof/>
+          </w:rPr>
+          <w:t>1</w:t>
+        </w:r>
+      </w:fldSimple>
+      <w:bookmarkEnd w:id="0"/>
+      <w:r>
+        <w:t>. Operational scheme proposed for evolving OpenDSS into a parallel processing machine based on actors</w:t>
+      </w:r>
+    </w:p>
+    <w:p>
+      <w:pPr>
+        <w:jc w:val="both"/>
+      </w:pPr>
+      <w:r>
+        <w:t xml:space="preserve">As can be seen in </w:t>
+      </w:r>
       <w:r>
         <w:fldChar w:fldCharType="begin"/>
       </w:r>
       <w:r>
-        <w:instrText xml:space="preserve"> SEQ Figure \* ARABIC </w:instrText>
+        <w:instrText xml:space="preserve"> REF _Ref461802841 \h </w:instrText>
       </w:r>
       <w:r>
         <w:fldChar w:fldCharType="separate"/>
       </w:r>
       <w:r>
+        <w:t xml:space="preserve">Figure </w:t>
+      </w:r>
+      <w:r>
         <w:rPr>
           <w:noProof/>
         </w:rPr>
         <w:t>1</w:t>
       </w:r>
       <w:r>
-        <w:rPr>
-          <w:noProof/>
-        </w:rPr>
         <w:fldChar w:fldCharType="end"/>
       </w:r>
-      <w:bookmarkEnd w:id="0"/>
-      <w:r>
-        <w:t>. Operational scheme proposed for evolving OpenDSS into a parallel processing machine based on actors</w:t>
-      </w:r>
-    </w:p>
-    <w:p>
-      <w:pPr>
-        <w:jc w:val="both"/>
-      </w:pPr>
-      <w:r>
-        <w:t xml:space="preserve">As can be seen in </w:t>
-      </w:r>
-      <w:r>
-        <w:fldChar w:fldCharType="begin"/>
-      </w:r>
-      <w:r>
-        <w:instrText xml:space="preserve"> REF _Ref461802841 \h </w:instrText>
-      </w:r>
-      <w:r>
-        <w:fldChar w:fldCharType="separate"/>
-      </w:r>
-      <w:r>
-        <w:t xml:space="preserve">Figure </w:t>
-      </w:r>
-      <w:r>
-        <w:rPr>
-          <w:noProof/>
-        </w:rPr>
-        <w:t>1</w:t>
-      </w:r>
-      <w:r>
-        <w:fldChar w:fldCharType="end"/>
-      </w:r>
       <w:r>
         <w:t xml:space="preserve">, the interface will work as the communication medium between the different actors on the parallel machine. This feature enables several simulation modes inspired in parallel computations such as temporal, Diakoptics, among others. These type of simulations will be driven by an external program that will handle the actors within the parallel machine, in keeping with the actor concept as a </w:t>
       </w:r>
@@ -862,11 +857,9 @@
       <w:r>
         <w:t xml:space="preserve">To operate the parallel </w:t>
       </w:r>
-      <w:proofErr w:type="gramStart"/>
-      <w:r>
-        <w:t>machine</w:t>
-      </w:r>
-      <w:proofErr w:type="gramEnd"/>
+      <w:r>
+        <w:t>machine,</w:t>
+      </w:r>
       <w:r>
         <w:t xml:space="preserve"> the suggested procedure is as follows:</w:t>
       </w:r>
@@ -932,6 +925,7 @@
         <w:jc w:val="both"/>
       </w:pPr>
       <w:r>
+        <w:lastRenderedPageBreak/>
         <w:t xml:space="preserve">After a new actor is created, the user will designate the core in which the actor is to be executed using the </w:t>
       </w:r>
       <w:r>
@@ -971,7 +965,6 @@
         <w:jc w:val="both"/>
       </w:pPr>
       <w:r>
-        <w:lastRenderedPageBreak/>
         <w:t xml:space="preserve">To change the active actor, the user will issue the </w:t>
       </w:r>
       <w:r>
@@ -1271,15 +1264,214 @@
       </w:r>
       <w:proofErr w:type="spellEnd"/>
       <w:r>
-        <w:t xml:space="preserve">; however, if the number of actors is the same as the number of available CPUs the new actor will not be created, generating an error message. This instruction will return the ID of the active actor. This command does not </w:t>
+        <w:t xml:space="preserve">; however, if the number of actors is the same as the number of available CPUs the new actor will not be </w:t>
+      </w:r>
+      <w:r>
+        <w:lastRenderedPageBreak/>
+        <w:t xml:space="preserve">created, generating an error message. This instruction will return the ID of the active actor. This command does not </w:t>
+      </w:r>
+      <w:r>
+        <w:t>require</w:t>
+      </w:r>
+      <w:r>
+        <w:t xml:space="preserve"> a precedent command.</w:t>
+      </w:r>
+    </w:p>
+    <w:p>
+      <w:pPr>
+        <w:pStyle w:val="Heading3"/>
+        <w:rPr>
+          <w:i/>
+          <w:color w:val="auto"/>
+        </w:rPr>
+      </w:pPr>
+      <w:proofErr w:type="spellStart"/>
+      <w:r>
+        <w:rPr>
+          <w:i/>
+          <w:color w:val="auto"/>
+        </w:rPr>
+        <w:t>NumActors</w:t>
+      </w:r>
+      <w:proofErr w:type="spellEnd"/>
+    </w:p>
+    <w:p>
+      <w:pPr>
+        <w:jc w:val="both"/>
+      </w:pPr>
+      <w:r>
+        <w:t>Returns the number of actors created, this number cannot be higher than the number of available CPUs. This is a read-only value and must be executed using the “</w:t>
+      </w:r>
+      <w:r>
+        <w:rPr>
+          <w:i/>
+        </w:rPr>
+        <w:t>Get</w:t>
+      </w:r>
+      <w:r>
+        <w:t xml:space="preserve">” command. By </w:t>
+      </w:r>
+      <w:r>
+        <w:t>default,</w:t>
+      </w:r>
+      <w:r>
+        <w:t xml:space="preserve"> there is at least 1 actor created.</w:t>
+      </w:r>
+    </w:p>
+    <w:p>
+      <w:pPr>
+        <w:pStyle w:val="Heading3"/>
+        <w:rPr>
+          <w:i/>
+          <w:color w:val="auto"/>
+        </w:rPr>
+      </w:pPr>
+      <w:proofErr w:type="spellStart"/>
+      <w:r>
+        <w:rPr>
+          <w:i/>
+          <w:color w:val="auto"/>
+        </w:rPr>
+        <w:t>ActiveActor</w:t>
+      </w:r>
+      <w:proofErr w:type="spellEnd"/>
+    </w:p>
+    <w:p>
+      <w:pPr>
+        <w:jc w:val="both"/>
+      </w:pPr>
+      <w:r>
+        <w:t xml:space="preserve">This option can be used to get or set the active actor. The active actor cannot be higher than </w:t>
+      </w:r>
+      <w:proofErr w:type="spellStart"/>
+      <w:r>
+        <w:rPr>
+          <w:i/>
+        </w:rPr>
+        <w:t>NumActors</w:t>
+      </w:r>
+      <w:proofErr w:type="spellEnd"/>
+      <w:r>
+        <w:t xml:space="preserve"> nor lower than 1. Use the commands </w:t>
+      </w:r>
+      <w:r>
+        <w:rPr>
+          <w:i/>
+        </w:rPr>
+        <w:t>Get</w:t>
+      </w:r>
+      <w:r>
+        <w:t xml:space="preserve"> or </w:t>
+      </w:r>
+      <w:r>
+        <w:rPr>
+          <w:i/>
+        </w:rPr>
+        <w:t>Set</w:t>
+      </w:r>
+      <w:r>
+        <w:t xml:space="preserve"> to operate on this value.</w:t>
+      </w:r>
+      <w:r>
+        <w:t xml:space="preserve"> If the value assigned is the star character (*), all the commands after setting </w:t>
+      </w:r>
+      <w:proofErr w:type="spellStart"/>
+      <w:r>
+        <w:t>ActiveActor</w:t>
+      </w:r>
+      <w:proofErr w:type="spellEnd"/>
+      <w:r>
+        <w:t>=* will be executed for all the actors. This feature only works with the scripting tool or when using the Text interface in COM/DLL.</w:t>
+      </w:r>
+    </w:p>
+    <w:p>
+      <w:pPr>
+        <w:pStyle w:val="Heading3"/>
+        <w:rPr>
+          <w:i/>
+          <w:color w:val="auto"/>
+        </w:rPr>
+      </w:pPr>
+      <w:r>
+        <w:rPr>
+          <w:i/>
+          <w:color w:val="auto"/>
+        </w:rPr>
+        <w:t>CPU</w:t>
+      </w:r>
+    </w:p>
+    <w:p>
+      <w:pPr>
+        <w:jc w:val="both"/>
+      </w:pPr>
+      <w:r>
+        <w:t xml:space="preserve">This option can be used to get or set the CPU assigned to the </w:t>
+      </w:r>
+      <w:r>
+        <w:rPr>
+          <w:i/>
+        </w:rPr>
+        <w:t>active actor</w:t>
+      </w:r>
+      <w:r>
+        <w:t xml:space="preserve">. CPU numbers are indexed from </w:t>
       </w:r>
       <w:proofErr w:type="gramStart"/>
       <w:r>
-        <w:t>requires</w:t>
+        <w:t>0..</w:t>
       </w:r>
       <w:proofErr w:type="gramEnd"/>
       <w:r>
-        <w:t xml:space="preserve"> a precedent command.</w:t>
+        <w:t>n. That is, the CPU number is 0-based and cannot be greater than (</w:t>
+      </w:r>
+      <w:proofErr w:type="spellStart"/>
+      <w:r>
+        <w:rPr>
+          <w:i/>
+        </w:rPr>
+        <w:t>Num</w:t>
+      </w:r>
+      <w:r>
+        <w:rPr>
+          <w:i/>
+        </w:rPr>
+        <w:t>CPU</w:t>
+      </w:r>
+      <w:r>
+        <w:rPr>
+          <w:i/>
+        </w:rPr>
+        <w:t>s</w:t>
+      </w:r>
+      <w:proofErr w:type="spellEnd"/>
+      <w:r>
+        <w:t xml:space="preserve"> – 1). Actors are indexed from </w:t>
+      </w:r>
+      <w:proofErr w:type="gramStart"/>
+      <w:r>
+        <w:t>1..</w:t>
+      </w:r>
+      <w:proofErr w:type="gramEnd"/>
+      <w:r>
+        <w:t xml:space="preserve">n. When a new actor is created it is automatically assigned to the corresponding core in sequence starting from 0 (i.e. Actor 1 will be assigned to CPU 0, Actor 2 to CPU 1, and Actor 3 to CPU 2 and so on). Use the command </w:t>
+      </w:r>
+      <w:r>
+        <w:rPr>
+          <w:i/>
+        </w:rPr>
+        <w:t>Get</w:t>
+      </w:r>
+      <w:r>
+        <w:t xml:space="preserve"> or </w:t>
+      </w:r>
+      <w:r>
+        <w:rPr>
+          <w:i/>
+        </w:rPr>
+        <w:t>Set</w:t>
+      </w:r>
+      <w:r>
+        <w:t xml:space="preserve"> commands to operating on this value.</w:t>
       </w:r>
     </w:p>
     <w:p>
@@ -1296,8 +1488,160 @@
           <w:i/>
           <w:color w:val="auto"/>
         </w:rPr>
+        <w:t>ActorProgress</w:t>
+      </w:r>
+      <w:proofErr w:type="spellEnd"/>
+    </w:p>
+    <w:p>
+      <w:pPr>
+        <w:jc w:val="both"/>
+      </w:pPr>
+      <w:r>
+        <w:t xml:space="preserve">This option will show on the summary tab the progress for all the actors when performing a task. For example, if each actor is performing a </w:t>
+      </w:r>
+      <w:r>
+        <w:rPr>
+          <w:i/>
+        </w:rPr>
+        <w:t>yearly</w:t>
+      </w:r>
+      <w:r>
+        <w:t xml:space="preserve"> simulation and the user wants to know the progress of each actor (%), this is the instruction that must be used. This is a read-only value and must be executed using the “</w:t>
+      </w:r>
+      <w:r>
+        <w:rPr>
+          <w:i/>
+        </w:rPr>
+        <w:t>Get</w:t>
+      </w:r>
+      <w:r>
+        <w:t>” command.</w:t>
+      </w:r>
+    </w:p>
+    <w:p>
+      <w:pPr>
+        <w:pStyle w:val="Heading3"/>
+        <w:rPr>
+          <w:i/>
+          <w:color w:val="auto"/>
+        </w:rPr>
+      </w:pPr>
+      <w:proofErr w:type="spellStart"/>
+      <w:r>
+        <w:rPr>
+          <w:i/>
+          <w:color w:val="auto"/>
+        </w:rPr>
+        <w:t>ClearAll</w:t>
+      </w:r>
+      <w:proofErr w:type="spellEnd"/>
+    </w:p>
+    <w:p>
+      <w:pPr>
+        <w:jc w:val="both"/>
+      </w:pPr>
+      <w:r>
+        <w:t>Clears all the existing circuits and their classes. After executing this command OpenDSS will create only one actor, the active actor will be actor number 1 and the CPU assigned will be the CPU assigned originally for this actor.</w:t>
+      </w:r>
+    </w:p>
+    <w:p>
+      <w:pPr>
+        <w:pStyle w:val="Heading3"/>
+        <w:rPr>
+          <w:i/>
+          <w:color w:val="auto"/>
+        </w:rPr>
+      </w:pPr>
+      <w:r>
+        <w:rPr>
+          <w:i/>
+          <w:color w:val="auto"/>
+        </w:rPr>
+        <w:t>Wait</w:t>
+      </w:r>
+    </w:p>
+    <w:p>
+      <w:pPr>
+        <w:jc w:val="both"/>
+      </w:pPr>
+      <w:r>
+        <w:t>This function freezes the execution of the Frontal Panel Actor until all the other actors are available to receive new messages or start new processes. By using this function, it is probable that the user may not be able to see updates on the summary/results tab, but is a very good mechanism for synchronizing all the actors within the parallel environment and make classical scripts compatible with OpenDSS-PM.</w:t>
+      </w:r>
+    </w:p>
+    <w:p>
+      <w:pPr>
+        <w:pStyle w:val="Heading3"/>
+        <w:rPr>
+          <w:i/>
+          <w:color w:val="auto"/>
+        </w:rPr>
+      </w:pPr>
+      <w:r>
+        <w:rPr>
+          <w:i/>
+          <w:color w:val="auto"/>
+        </w:rPr>
+        <w:t>Parallel</w:t>
+      </w:r>
+    </w:p>
+    <w:p>
+      <w:pPr>
+        <w:jc w:val="both"/>
+      </w:pPr>
+      <w:r>
+        <w:t xml:space="preserve">This function enables/disables the parallel processing functionalities of OpenDSS-PM. By disabling this features, OpenDSS-PM will behave as the classic version of OpenDSS and even if the user can create new actors, each actor will operate sequentially one after the other (no concurrency). By </w:t>
+      </w:r>
+      <w:proofErr w:type="gramStart"/>
+      <w:r>
+        <w:t>default</w:t>
+      </w:r>
+      <w:proofErr w:type="gramEnd"/>
+      <w:r>
+        <w:t xml:space="preserve"> this option is disabled and it is required to activate it to gain access to the parallel processing features of OpenDSS-PM.</w:t>
+      </w:r>
+    </w:p>
+    <w:p>
+      <w:pPr>
+        <w:pStyle w:val="Heading3"/>
+        <w:rPr>
+          <w:i/>
+          <w:color w:val="auto"/>
+        </w:rPr>
+      </w:pPr>
+      <w:proofErr w:type="spellStart"/>
+      <w:r>
+        <w:rPr>
+          <w:i/>
+          <w:color w:val="auto"/>
+        </w:rPr>
+        <w:t>SolveAll</w:t>
+      </w:r>
+      <w:proofErr w:type="spellEnd"/>
+    </w:p>
+    <w:p>
+      <w:pPr>
+        <w:jc w:val="both"/>
+      </w:pPr>
+      <w:r>
+        <w:t>This command starts the solution process for all the existing actors.</w:t>
+      </w:r>
+    </w:p>
+    <w:p>
+      <w:pPr>
+        <w:pStyle w:val="Heading3"/>
+        <w:rPr>
+          <w:i/>
+          <w:color w:val="auto"/>
+        </w:rPr>
+      </w:pPr>
+      <w:proofErr w:type="spellStart"/>
+      <w:r>
+        <w:rPr>
+          <w:i/>
+          <w:color w:val="auto"/>
+        </w:rPr>
         <w:lastRenderedPageBreak/>
-        <w:t>NumActors</w:t>
+        <w:t>ConcatenateReports</w:t>
       </w:r>
       <w:proofErr w:type="spellEnd"/>
     </w:p>
@@ -1306,24 +1650,7 @@
         <w:jc w:val="both"/>
       </w:pPr>
       <w:r>
-        <w:t>Returns the number of actors created, this number cannot be higher than the number of available CPUs. This is a read-only value and must be executed using the “</w:t>
-      </w:r>
-      <w:r>
-        <w:rPr>
-          <w:i/>
-        </w:rPr>
-        <w:t>Get</w:t>
-      </w:r>
-      <w:r>
-        <w:t xml:space="preserve">” command. By </w:t>
-      </w:r>
-      <w:proofErr w:type="gramStart"/>
-      <w:r>
-        <w:t>default</w:t>
-      </w:r>
-      <w:proofErr w:type="gramEnd"/>
-      <w:r>
-        <w:t xml:space="preserve"> there is at least 1 actor created.</w:t>
+        <w:t>This option can be used to Enable/Disable the report concatenation of the monitor’s content. When disabled (default) the user needs to specify the actor to gain access to the monitor’s data using the commands show or export. When enabled, this option allows to summarize all monitors content with the same name working at different actors into a single file.</w:t>
       </w:r>
     </w:p>
     <w:p>
@@ -1340,7 +1667,7 @@
           <w:i/>
           <w:color w:val="auto"/>
         </w:rPr>
-        <w:t>ActiveActor</w:t>
+        <w:t>CalcIncMatrix</w:t>
       </w:r>
       <w:proofErr w:type="spellEnd"/>
     </w:p>
@@ -1349,36 +1676,23 @@
         <w:jc w:val="both"/>
       </w:pPr>
       <w:r>
-        <w:t xml:space="preserve">This option can be used to get or set the active actor. The active actor cannot be higher than </w:t>
+        <w:t xml:space="preserve">This command can be used to calculate the Branch-To-Node incidence matrix (B2N) of the active circuit. The calculation is performed considering the </w:t>
       </w:r>
       <w:proofErr w:type="spellStart"/>
       <w:r>
-        <w:rPr>
-          <w:i/>
-        </w:rPr>
-        <w:t>NumActors</w:t>
+        <w:t>PDElements</w:t>
       </w:r>
       <w:proofErr w:type="spellEnd"/>
       <w:r>
-        <w:t xml:space="preserve"> nor lower than 1. Use the commands </w:t>
-      </w:r>
-      <w:r>
-        <w:rPr>
-          <w:i/>
-        </w:rPr>
-        <w:t>Get</w:t>
-      </w:r>
-      <w:r>
-        <w:t xml:space="preserve"> or </w:t>
-      </w:r>
-      <w:r>
-        <w:rPr>
-          <w:i/>
-        </w:rPr>
-        <w:t>Set</w:t>
-      </w:r>
-      <w:r>
-        <w:t xml:space="preserve"> to operate on this value.</w:t>
+        <w:t xml:space="preserve"> as branches (rows) and the buses as nodes (Columns). The order of the </w:t>
+      </w:r>
+      <w:proofErr w:type="spellStart"/>
+      <w:r>
+        <w:t>PDElements</w:t>
+      </w:r>
+      <w:proofErr w:type="spellEnd"/>
+      <w:r>
+        <w:t xml:space="preserve"> as rows goes as follows: Lines, transformers, capacitors in series and reactors in series.</w:t>
       </w:r>
     </w:p>
     <w:p>
@@ -1389,86 +1703,46 @@
           <w:color w:val="auto"/>
         </w:rPr>
       </w:pPr>
-      <w:r>
-        <w:rPr>
-          <w:i/>
-          <w:color w:val="auto"/>
-        </w:rPr>
-        <w:t>CPU</w:t>
-      </w:r>
+      <w:proofErr w:type="spellStart"/>
+      <w:r>
+        <w:rPr>
+          <w:i/>
+          <w:color w:val="auto"/>
+        </w:rPr>
+        <w:t>CalcIncMatrix_O</w:t>
+      </w:r>
+      <w:proofErr w:type="spellEnd"/>
     </w:p>
     <w:p>
       <w:pPr>
         <w:jc w:val="both"/>
       </w:pPr>
       <w:r>
-        <w:t xml:space="preserve">This option can be used to get or set the CPU assigned to the </w:t>
-      </w:r>
-      <w:r>
-        <w:rPr>
-          <w:i/>
-        </w:rPr>
-        <w:t>active actor</w:t>
-      </w:r>
-      <w:r>
-        <w:t xml:space="preserve">. CPU numbers are indexed from </w:t>
-      </w:r>
-      <w:proofErr w:type="gramStart"/>
-      <w:r>
-        <w:t>0..</w:t>
-      </w:r>
-      <w:proofErr w:type="gramEnd"/>
-      <w:r>
-        <w:t>n. That is, the CPU number is 0-based and cannot be greater than (</w:t>
+        <w:t xml:space="preserve">This command can be used to calculate the Branch-To-Node incidence matrix (B2N) of the active circuit. However, this command delivers and optimized matrix that is organized inside the algorithm by using the </w:t>
       </w:r>
       <w:proofErr w:type="spellStart"/>
       <w:r>
-        <w:rPr>
-          <w:i/>
-        </w:rPr>
-        <w:t>Num</w:t>
-      </w:r>
-      <w:r>
-        <w:rPr>
-          <w:i/>
-        </w:rPr>
-        <w:t>CPU</w:t>
-      </w:r>
-      <w:r>
-        <w:rPr>
-          <w:i/>
-        </w:rPr>
-        <w:t>s</w:t>
+        <w:t>CktTree</w:t>
       </w:r>
       <w:proofErr w:type="spellEnd"/>
       <w:r>
-        <w:t xml:space="preserve"> – 1). Actors are indexed from </w:t>
-      </w:r>
-      <w:proofErr w:type="gramStart"/>
-      <w:r>
-        <w:t>1..</w:t>
-      </w:r>
-      <w:proofErr w:type="gramEnd"/>
-      <w:r>
-        <w:t xml:space="preserve">n. When a new actor is created it is automatically assigned to the corresponding core in sequence starting from 0 (i.e. Actor 1 will be assigned to CPU 0, Actor 2 to CPU 1, and Actor 3 to CPU 2 and so on). Use the command </w:t>
-      </w:r>
-      <w:r>
-        <w:rPr>
-          <w:i/>
-        </w:rPr>
-        <w:t>Get</w:t>
-      </w:r>
-      <w:r>
-        <w:t xml:space="preserve"> or </w:t>
-      </w:r>
-      <w:r>
-        <w:rPr>
-          <w:i/>
-        </w:rPr>
-        <w:t>Set</w:t>
-      </w:r>
-      <w:r>
-        <w:t xml:space="preserve"> commands to operating on this value.</w:t>
+        <w:t xml:space="preserve"> class. The calculation is performed considering the </w:t>
+      </w:r>
+      <w:proofErr w:type="spellStart"/>
+      <w:r>
+        <w:t>PDElements</w:t>
+      </w:r>
+      <w:proofErr w:type="spellEnd"/>
+      <w:r>
+        <w:t xml:space="preserve"> as branches (rows) and the buses as nodes (Columns). Additionally, this algorithm calculates the levels of each bus to populate an internal array called </w:t>
+      </w:r>
+      <w:proofErr w:type="spellStart"/>
+      <w:r>
+        <w:t>BusLevels</w:t>
+      </w:r>
+      <w:proofErr w:type="spellEnd"/>
+      <w:r>
+        <w:t>. The Bus level is an integer that reveals how far in terms of buses is the Bus respect to the feeder’s backbone. The Backbone is a randomly selected continuous path from the feeder head to a point in the feeder selected as feeder end.</w:t>
       </w:r>
     </w:p>
     <w:p>
@@ -1485,7 +1759,7 @@
           <w:i/>
           <w:color w:val="auto"/>
         </w:rPr>
-        <w:t>ActorProgress</w:t>
+        <w:t>Tear_Circuit</w:t>
       </w:r>
       <w:proofErr w:type="spellEnd"/>
     </w:p>
@@ -1494,25 +1768,64 @@
         <w:jc w:val="both"/>
       </w:pPr>
       <w:r>
-        <w:t xml:space="preserve">This option will show on the summary tab the progress for all the actors when performing a task. For example, if each actor is performing a </w:t>
-      </w:r>
-      <w:r>
-        <w:rPr>
-          <w:i/>
-        </w:rPr>
-        <w:t>yearly</w:t>
-      </w:r>
-      <w:r>
-        <w:t xml:space="preserve"> simulation and the user wants to know the progress of each actor (%), this is the instruction that must be used. This is a read-only value and must be executed using the “</w:t>
-      </w:r>
-      <w:r>
-        <w:rPr>
-          <w:i/>
-        </w:rPr>
-        <w:t>Get</w:t>
-      </w:r>
-      <w:r>
-        <w:t>” command.</w:t>
+        <w:t xml:space="preserve">This command tears apart the circuit in many pieces as CPUs – 1 are available in the local PC. The tearing takes place by using the </w:t>
+      </w:r>
+      <w:proofErr w:type="spellStart"/>
+      <w:r>
+        <w:rPr>
+          <w:i/>
+        </w:rPr>
+        <w:t>CalcIncMatrix_O</w:t>
+      </w:r>
+      <w:proofErr w:type="spellEnd"/>
+      <w:r>
+        <w:t xml:space="preserve"> command internally. Then, the algorithm estimates the best route for generating a set of sub-Circuits by placing an energy meter at the tearing points selected by the algorithm. As a result, this command will generate a folder called </w:t>
+      </w:r>
+      <w:proofErr w:type="spellStart"/>
+      <w:r>
+        <w:rPr>
+          <w:i/>
+        </w:rPr>
+        <w:t>Torn</w:t>
+      </w:r>
+      <w:r>
+        <w:rPr>
+          <w:i/>
+        </w:rPr>
+        <w:t>_Circuit</w:t>
+      </w:r>
+      <w:proofErr w:type="spellEnd"/>
+      <w:r>
+        <w:t xml:space="preserve"> inside the project’s folder. </w:t>
+      </w:r>
+      <w:r>
+        <w:t>Each sub-Circuit will be contained in this folder starting at the substation (</w:t>
+      </w:r>
+      <w:proofErr w:type="spellStart"/>
+      <w:r>
+        <w:rPr>
+          <w:i/>
+        </w:rPr>
+        <w:t>Torn</w:t>
+      </w:r>
+      <w:r>
+        <w:rPr>
+          <w:i/>
+        </w:rPr>
+        <w:t>_Circuit</w:t>
+      </w:r>
+      <w:proofErr w:type="spellEnd"/>
+      <w:r>
+        <w:t xml:space="preserve"> folder root) and the other Sub-Circuits in folders called </w:t>
+      </w:r>
+      <w:r>
+        <w:rPr>
+          <w:i/>
+        </w:rPr>
+        <w:t>Zone_1, Zone_2</w:t>
+      </w:r>
+      <w:r>
+        <w:t xml:space="preserve"> and so on until the total number of sub-Circuits.</w:t>
       </w:r>
     </w:p>
     <w:p>
@@ -1523,13 +1836,20 @@
           <w:color w:val="auto"/>
         </w:rPr>
       </w:pPr>
+      <w:r>
+        <w:rPr>
+          <w:i/>
+          <w:color w:val="auto"/>
+        </w:rPr>
+        <w:t xml:space="preserve">Export </w:t>
+      </w:r>
       <w:proofErr w:type="spellStart"/>
       <w:r>
         <w:rPr>
           <w:i/>
           <w:color w:val="auto"/>
         </w:rPr>
-        <w:t>ClearAll</w:t>
+        <w:t>IncMatrix</w:t>
       </w:r>
       <w:proofErr w:type="spellEnd"/>
     </w:p>
@@ -1538,7 +1858,7 @@
         <w:jc w:val="both"/>
       </w:pPr>
       <w:r>
-        <w:t>Clears all the existing circuits and their classes. After executing this command OpenDSS will create only one actor, the active actor will be actor number 1 and the CPU assigned will be the CPU assigned originally for this actor.</w:t>
+        <w:t>This command exports in a csv file the B2N matrix using a compressed coordinated format (Row, Column, and Value). This format is used to facilitate uploading this data into a sparse matrix.</w:t>
       </w:r>
     </w:p>
     <w:p>
@@ -1554,15 +1874,32 @@
           <w:i/>
           <w:color w:val="auto"/>
         </w:rPr>
-        <w:t>Wait</w:t>
-      </w:r>
+        <w:t xml:space="preserve">Export </w:t>
+      </w:r>
+      <w:proofErr w:type="spellStart"/>
+      <w:r>
+        <w:rPr>
+          <w:i/>
+          <w:color w:val="auto"/>
+        </w:rPr>
+        <w:t>IncMatrixRows</w:t>
+      </w:r>
+      <w:proofErr w:type="spellEnd"/>
     </w:p>
     <w:p>
       <w:pPr>
         <w:jc w:val="both"/>
       </w:pPr>
       <w:r>
-        <w:t>This function freezes the execution of the Frontal Panel Actor until all the other actors are available to receive new messages or start new processes. By using this function, it is probable that the user may not be able to see updates on the summary/results tab, but is a very good mechanism for synchronizing all the actors within the parallel environment and make classical scripts compatible with OpenDSS-PM.</w:t>
+        <w:t>This command exports in a csv file the names of the rows (</w:t>
+      </w:r>
+      <w:proofErr w:type="spellStart"/>
+      <w:r>
+        <w:t>PDElements</w:t>
+      </w:r>
+      <w:proofErr w:type="spellEnd"/>
+      <w:r>
+        <w:t>) of the latest calculation of the B2N matrix using any of the methods for this purpose.</w:t>
       </w:r>
     </w:p>
     <w:p>
@@ -1578,23 +1915,24 @@
           <w:i/>
           <w:color w:val="auto"/>
         </w:rPr>
-        <w:t>Parallel</w:t>
-      </w:r>
+        <w:t xml:space="preserve">Export </w:t>
+      </w:r>
+      <w:proofErr w:type="spellStart"/>
+      <w:r>
+        <w:rPr>
+          <w:i/>
+          <w:color w:val="auto"/>
+        </w:rPr>
+        <w:t>IncMatrixCols</w:t>
+      </w:r>
+      <w:proofErr w:type="spellEnd"/>
     </w:p>
     <w:p>
       <w:pPr>
         <w:jc w:val="both"/>
       </w:pPr>
       <w:r>
-        <w:t xml:space="preserve">This function enables/disables the parallel processing functionalities of OpenDSS-PM. By disabling this features, OpenDSS-PM will behave as the classic version of OpenDSS and even if the user can create new actors, each actor will operate sequentially one after the other (no concurrency). By </w:t>
-      </w:r>
-      <w:proofErr w:type="gramStart"/>
-      <w:r>
-        <w:t>default</w:t>
-      </w:r>
-      <w:proofErr w:type="gramEnd"/>
-      <w:r>
-        <w:t xml:space="preserve"> this option is disabled and it is required to activate it to gain access to the parallel processing features of OpenDSS-PM.</w:t>
+        <w:t>This command exports in a csv file the names of the columns (buses) of the latest calculation of the B2N matrix using any of the methods for this purpose.</w:t>
       </w:r>
     </w:p>
     <w:p>
@@ -1605,13 +1943,20 @@
           <w:color w:val="auto"/>
         </w:rPr>
       </w:pPr>
+      <w:r>
+        <w:rPr>
+          <w:i/>
+          <w:color w:val="auto"/>
+        </w:rPr>
+        <w:t xml:space="preserve">Export </w:t>
+      </w:r>
       <w:proofErr w:type="spellStart"/>
       <w:r>
         <w:rPr>
           <w:i/>
           <w:color w:val="auto"/>
         </w:rPr>
-        <w:t>SolveAll</w:t>
+        <w:t>BusLevels</w:t>
       </w:r>
       <w:proofErr w:type="spellEnd"/>
     </w:p>
@@ -1620,7 +1965,7 @@
         <w:jc w:val="both"/>
       </w:pPr>
       <w:r>
-        <w:t>This command starts the solution process for all the existing actors.</w:t>
+        <w:t>This command exports in a csv file the names and levels of the columns (buses) of the latest calculation of the B2N matrix using any of the methods for this purpose.</w:t>
       </w:r>
     </w:p>
     <w:p>
@@ -1631,13 +1976,38 @@
           <w:color w:val="auto"/>
         </w:rPr>
       </w:pPr>
+      <w:r>
+        <w:rPr>
+          <w:i/>
+          <w:color w:val="auto"/>
+        </w:rPr>
+        <w:t>Abort</w:t>
+      </w:r>
+    </w:p>
+    <w:p>
+      <w:pPr>
+        <w:jc w:val="both"/>
+      </w:pPr>
+      <w:r>
+        <w:t>This command aborts all the simulation jobs running and gives back the control to the caller.</w:t>
+      </w:r>
+    </w:p>
+    <w:p>
+      <w:pPr>
+        <w:pStyle w:val="Heading3"/>
+        <w:rPr>
+          <w:i/>
+          <w:color w:val="auto"/>
+        </w:rPr>
+      </w:pPr>
       <w:proofErr w:type="spellStart"/>
       <w:r>
         <w:rPr>
           <w:i/>
           <w:color w:val="auto"/>
         </w:rPr>
-        <w:t>ConcatenateReports</w:t>
+        <w:lastRenderedPageBreak/>
+        <w:t>CalcLaplacian</w:t>
       </w:r>
       <w:proofErr w:type="spellEnd"/>
     </w:p>
@@ -1646,7 +2016,32 @@
         <w:jc w:val="both"/>
       </w:pPr>
       <w:r>
-        <w:t>This option can be used to Enable/Disable the report concatenation of the monitor’s content. When disabled (default) the user needs to specify the actor to gain access to the monitor’s data using the commands show or export. When enabled, this option allows to summarize all monitors content with the same name working at different actors into a single file.</w:t>
+        <w:t>This command c</w:t>
+      </w:r>
+      <w:r>
+        <w:t>alculate</w:t>
+      </w:r>
+      <w:r>
+        <w:t>s the L</w:t>
+      </w:r>
+      <w:r>
+        <w:t xml:space="preserve">aplacian matrix using the incidence matrix previously calculated, this means that before calling this command the incidence matrix needs to be calculated using </w:t>
+      </w:r>
+      <w:proofErr w:type="spellStart"/>
+      <w:r>
+        <w:t>calcincmatrix</w:t>
+      </w:r>
+      <w:proofErr w:type="spellEnd"/>
+      <w:r>
+        <w:t>/</w:t>
+      </w:r>
+      <w:proofErr w:type="spellStart"/>
+      <w:r>
+        <w:t>calcincmatrix_o</w:t>
+      </w:r>
+      <w:proofErr w:type="spellEnd"/>
+      <w:r>
+        <w:t>.</w:t>
       </w:r>
     </w:p>
     <w:p>
@@ -1657,39 +2052,20 @@
           <w:color w:val="auto"/>
         </w:rPr>
       </w:pPr>
-      <w:proofErr w:type="spellStart"/>
-      <w:r>
-        <w:rPr>
-          <w:i/>
-          <w:color w:val="auto"/>
-        </w:rPr>
-        <w:lastRenderedPageBreak/>
-        <w:t>CalcIncMatrix</w:t>
-      </w:r>
-      <w:proofErr w:type="spellEnd"/>
+      <w:r>
+        <w:rPr>
+          <w:i/>
+          <w:color w:val="auto"/>
+        </w:rPr>
+        <w:t>Export Laplacian</w:t>
+      </w:r>
     </w:p>
     <w:p>
       <w:pPr>
         <w:jc w:val="both"/>
       </w:pPr>
       <w:r>
-        <w:t xml:space="preserve">This command can be used to calculate the Branch-To-Node incidence matrix (B2N) of the active circuit. The calculation is performed considering the </w:t>
-      </w:r>
-      <w:proofErr w:type="spellStart"/>
-      <w:r>
-        <w:t>PDElements</w:t>
-      </w:r>
-      <w:proofErr w:type="spellEnd"/>
-      <w:r>
-        <w:t xml:space="preserve"> as branches (rows) and the buses as nodes (Columns). The order of the </w:t>
-      </w:r>
-      <w:proofErr w:type="spellStart"/>
-      <w:r>
-        <w:t>PDElements</w:t>
-      </w:r>
-      <w:proofErr w:type="spellEnd"/>
-      <w:r>
-        <w:t xml:space="preserve"> as rows goes as follows: Lines, transformers, capacitors in series and reactors in series.</w:t>
+        <w:t>This command exports in a csv file the Laplacian matrix previously calculated using a compressed coordinated format (Row, Column, and Value). This format is used to facilitate uploading this data into a sparse matrix.</w:t>
       </w:r>
     </w:p>
     <w:p>
@@ -1700,385 +2076,29 @@
           <w:color w:val="auto"/>
         </w:rPr>
       </w:pPr>
-      <w:proofErr w:type="spellStart"/>
-      <w:r>
-        <w:rPr>
-          <w:i/>
-          <w:color w:val="auto"/>
-        </w:rPr>
-        <w:t>CalcIncMatrix_O</w:t>
-      </w:r>
-      <w:proofErr w:type="spellEnd"/>
+      <w:r>
+        <w:rPr>
+          <w:i/>
+          <w:color w:val="auto"/>
+        </w:rPr>
+        <w:t>Clone</w:t>
+      </w:r>
     </w:p>
     <w:p>
       <w:pPr>
         <w:jc w:val="both"/>
       </w:pPr>
       <w:r>
-        <w:t xml:space="preserve">This command can be used to calculate the Branch-To-Node incidence matrix (B2N) of the active circuit. However, this command delivers and optimized matrix that is organized inside the algorithm by using the </w:t>
-      </w:r>
-      <w:proofErr w:type="spellStart"/>
-      <w:r>
-        <w:t>CktTree</w:t>
-      </w:r>
-      <w:proofErr w:type="spellEnd"/>
-      <w:r>
-        <w:t xml:space="preserve"> class. The calculation is performed considering the </w:t>
-      </w:r>
-      <w:proofErr w:type="spellStart"/>
-      <w:r>
-        <w:t>PDElements</w:t>
-      </w:r>
-      <w:proofErr w:type="spellEnd"/>
-      <w:r>
-        <w:t xml:space="preserve"> as branches (rows) and the buses as nodes (Columns). Additionally, this algorithm calculates the levels of each bus to populate an internal array called </w:t>
-      </w:r>
-      <w:proofErr w:type="spellStart"/>
-      <w:r>
-        <w:t>BusLevels</w:t>
-      </w:r>
-      <w:proofErr w:type="spellEnd"/>
-      <w:r>
-        <w:t>. The Bus level is an integer that reveals how far in terms of buses is the Bus respect to the feeder’s backbone. The Backbone is a randomly selected continuous path from the feeder head to a point in the feeder selected as feeder end.</w:t>
-      </w:r>
-    </w:p>
-    <w:p>
-      <w:pPr>
-        <w:pStyle w:val="Heading3"/>
-        <w:rPr>
-          <w:i/>
-          <w:color w:val="auto"/>
-        </w:rPr>
-      </w:pPr>
-      <w:proofErr w:type="spellStart"/>
-      <w:r>
-        <w:rPr>
-          <w:i/>
-          <w:color w:val="auto"/>
-        </w:rPr>
-        <w:t>Tear_Circuit</w:t>
-      </w:r>
-      <w:proofErr w:type="spellEnd"/>
-    </w:p>
-    <w:p>
-      <w:pPr>
-        <w:jc w:val="both"/>
-      </w:pPr>
-      <w:r>
-        <w:t xml:space="preserve">This command tears apart the circuit in many pieces as CPUs – 1 are available in the local PC. The tearing takes place by using the </w:t>
-      </w:r>
-      <w:proofErr w:type="spellStart"/>
-      <w:r>
-        <w:rPr>
-          <w:i/>
-        </w:rPr>
-        <w:t>CalcIncMatrix_O</w:t>
-      </w:r>
-      <w:proofErr w:type="spellEnd"/>
-      <w:r>
-        <w:t xml:space="preserve"> command internally. Then, the algorithm estimates the best route for generating a set of sub-Circuits by placing an energy meter at the tearing points selected by the algorithm. As a result, this command will generate a folder called </w:t>
-      </w:r>
-      <w:proofErr w:type="spellStart"/>
-      <w:r>
-        <w:rPr>
-          <w:i/>
-        </w:rPr>
-        <w:t>Torn</w:t>
-      </w:r>
-      <w:r>
-        <w:rPr>
-          <w:i/>
-        </w:rPr>
-        <w:t>_Circuit</w:t>
-      </w:r>
-      <w:proofErr w:type="spellEnd"/>
-      <w:r>
-        <w:t xml:space="preserve"> inside the project’s folder. </w:t>
-      </w:r>
-      <w:r>
-        <w:t>Each sub-Circuit will be contained in this folder starting at the substation (</w:t>
-      </w:r>
-      <w:proofErr w:type="spellStart"/>
-      <w:r>
-        <w:rPr>
-          <w:i/>
-        </w:rPr>
-        <w:t>Torn</w:t>
-      </w:r>
-      <w:r>
-        <w:rPr>
-          <w:i/>
-        </w:rPr>
-        <w:t>_Circuit</w:t>
-      </w:r>
-      <w:proofErr w:type="spellEnd"/>
-      <w:r>
-        <w:t xml:space="preserve"> folder root) and the other Sub-Circuits in folders called </w:t>
-      </w:r>
-      <w:r>
-        <w:rPr>
-          <w:i/>
-        </w:rPr>
-        <w:t>Zone_1, Zone_2</w:t>
-      </w:r>
-      <w:r>
-        <w:t xml:space="preserve"> and so on until the total number of sub-Circuits.</w:t>
-      </w:r>
-    </w:p>
-    <w:p>
-      <w:pPr>
-        <w:pStyle w:val="Heading3"/>
-        <w:rPr>
-          <w:i/>
-          <w:color w:val="auto"/>
-        </w:rPr>
-      </w:pPr>
-      <w:r>
-        <w:rPr>
-          <w:i/>
-          <w:color w:val="auto"/>
-        </w:rPr>
-        <w:t xml:space="preserve">Export </w:t>
-      </w:r>
-      <w:proofErr w:type="spellStart"/>
-      <w:r>
-        <w:rPr>
-          <w:i/>
-          <w:color w:val="auto"/>
-        </w:rPr>
-        <w:t>IncMatrix</w:t>
-      </w:r>
-      <w:proofErr w:type="spellEnd"/>
-    </w:p>
-    <w:p>
-      <w:pPr>
-        <w:jc w:val="both"/>
-      </w:pPr>
-      <w:r>
-        <w:t>This command exports in a csv file the B2N matrix using a compressed coordinated format (Row, Column, and Value). This format is used to facilitate uploading this data into a sparse matrix.</w:t>
-      </w:r>
-    </w:p>
-    <w:p>
-      <w:pPr>
-        <w:pStyle w:val="Heading3"/>
-        <w:rPr>
-          <w:i/>
-          <w:color w:val="auto"/>
-        </w:rPr>
-      </w:pPr>
-      <w:r>
-        <w:rPr>
-          <w:i/>
-          <w:color w:val="auto"/>
-        </w:rPr>
-        <w:t xml:space="preserve">Export </w:t>
-      </w:r>
-      <w:proofErr w:type="spellStart"/>
-      <w:r>
-        <w:rPr>
-          <w:i/>
-          <w:color w:val="auto"/>
-        </w:rPr>
-        <w:t>IncMatrixRows</w:t>
-      </w:r>
-      <w:proofErr w:type="spellEnd"/>
-    </w:p>
-    <w:p>
-      <w:pPr>
-        <w:jc w:val="both"/>
-      </w:pPr>
-      <w:r>
-        <w:t>This command exports in a csv file the names of the rows (</w:t>
-      </w:r>
-      <w:proofErr w:type="spellStart"/>
-      <w:r>
-        <w:t>PDElements</w:t>
-      </w:r>
-      <w:proofErr w:type="spellEnd"/>
-      <w:r>
-        <w:t>) of the latest calculation of the B2N matrix using any of the methods for this purpose.</w:t>
-      </w:r>
-    </w:p>
-    <w:p>
-      <w:pPr>
-        <w:pStyle w:val="Heading3"/>
-        <w:rPr>
-          <w:i/>
-          <w:color w:val="auto"/>
-        </w:rPr>
-      </w:pPr>
-      <w:r>
-        <w:rPr>
-          <w:i/>
-          <w:color w:val="auto"/>
-        </w:rPr>
-        <w:t xml:space="preserve">Export </w:t>
-      </w:r>
-      <w:proofErr w:type="spellStart"/>
-      <w:r>
-        <w:rPr>
-          <w:i/>
-          <w:color w:val="auto"/>
-        </w:rPr>
-        <w:t>IncMatrixCols</w:t>
-      </w:r>
-      <w:proofErr w:type="spellEnd"/>
-    </w:p>
-    <w:p>
-      <w:pPr>
-        <w:jc w:val="both"/>
-      </w:pPr>
-      <w:r>
-        <w:t>This command exports in a csv file the names of the columns (buses) of the latest calculation of the B2N matrix using any of the methods for this purpose.</w:t>
-      </w:r>
-    </w:p>
-    <w:p>
-      <w:pPr>
-        <w:pStyle w:val="Heading3"/>
-        <w:rPr>
-          <w:i/>
-          <w:color w:val="auto"/>
-        </w:rPr>
-      </w:pPr>
-      <w:r>
-        <w:rPr>
-          <w:i/>
-          <w:color w:val="auto"/>
-        </w:rPr>
-        <w:t xml:space="preserve">Export </w:t>
-      </w:r>
-      <w:proofErr w:type="spellStart"/>
-      <w:r>
-        <w:rPr>
-          <w:i/>
-          <w:color w:val="auto"/>
-        </w:rPr>
-        <w:t>BusLevels</w:t>
-      </w:r>
-      <w:proofErr w:type="spellEnd"/>
-    </w:p>
-    <w:p>
-      <w:pPr>
-        <w:jc w:val="both"/>
-      </w:pPr>
-      <w:r>
-        <w:t>This command exports in a csv file the names and levels of the columns (buses) of the latest calculation of the B2N matrix using any of the methods for this purpose.</w:t>
-      </w:r>
-    </w:p>
-    <w:p>
-      <w:pPr>
-        <w:pStyle w:val="Heading3"/>
-        <w:rPr>
-          <w:i/>
-          <w:color w:val="auto"/>
-        </w:rPr>
-      </w:pPr>
-      <w:r>
-        <w:rPr>
-          <w:i/>
-          <w:color w:val="auto"/>
-        </w:rPr>
-        <w:t>Abort</w:t>
-      </w:r>
-    </w:p>
-    <w:p>
-      <w:pPr>
-        <w:jc w:val="both"/>
-      </w:pPr>
-      <w:r>
-        <w:t>This command aborts all the simulation jobs running and gives back the control to the caller.</w:t>
-      </w:r>
-    </w:p>
-    <w:p>
-      <w:pPr>
-        <w:pStyle w:val="Heading3"/>
-        <w:rPr>
-          <w:i/>
-          <w:color w:val="auto"/>
-        </w:rPr>
-      </w:pPr>
-      <w:proofErr w:type="spellStart"/>
-      <w:r>
-        <w:rPr>
-          <w:i/>
-          <w:color w:val="auto"/>
-        </w:rPr>
-        <w:t>CalcLaplacian</w:t>
-      </w:r>
-      <w:proofErr w:type="spellEnd"/>
-    </w:p>
-    <w:p>
-      <w:pPr>
-        <w:jc w:val="both"/>
-      </w:pPr>
-      <w:r>
         <w:t xml:space="preserve">This command </w:t>
       </w:r>
       <w:r>
-        <w:t>c</w:t>
-      </w:r>
-      <w:r>
-        <w:t>alculate</w:t>
-      </w:r>
-      <w:r>
-        <w:t>s the L</w:t>
-      </w:r>
-      <w:r>
-        <w:t xml:space="preserve">aplacian matrix using the incidence matrix previously calculated, this means that before calling this command the incidence matrix needs to be calculated using </w:t>
-      </w:r>
-      <w:proofErr w:type="spellStart"/>
-      <w:r>
-        <w:t>calcincmatrix</w:t>
-      </w:r>
-      <w:proofErr w:type="spellEnd"/>
-      <w:r>
-        <w:t>/</w:t>
-      </w:r>
-      <w:proofErr w:type="spellStart"/>
-      <w:r>
-        <w:t>calcincmatrix_o</w:t>
-      </w:r>
-      <w:proofErr w:type="spellEnd"/>
+        <w:t>clones the active circuit as many times as specified in the argument, for example, Clone 4 will create 4 actors with the same model as the one in memory at the time “Clone” is invoked</w:t>
+      </w:r>
       <w:r>
         <w:t>.</w:t>
       </w:r>
-    </w:p>
-    <w:p>
-      <w:pPr>
-        <w:pStyle w:val="Heading3"/>
-        <w:rPr>
-          <w:i/>
-          <w:color w:val="auto"/>
-        </w:rPr>
-      </w:pPr>
-      <w:r>
-        <w:rPr>
-          <w:i/>
-          <w:color w:val="auto"/>
-        </w:rPr>
-        <w:lastRenderedPageBreak/>
-        <w:t xml:space="preserve">Export </w:t>
-      </w:r>
-      <w:r>
-        <w:rPr>
-          <w:i/>
-          <w:color w:val="auto"/>
-        </w:rPr>
-        <w:t>Laplacian</w:t>
-      </w:r>
-    </w:p>
-    <w:p>
-      <w:pPr>
-        <w:jc w:val="both"/>
-      </w:pPr>
-      <w:r>
-        <w:t xml:space="preserve">This command exports in a csv file the </w:t>
-      </w:r>
-      <w:r>
-        <w:t xml:space="preserve">Laplacian matrix previously calculated </w:t>
-      </w:r>
-      <w:r>
-        <w:t>using a compressed coordinated format (Row, Column, and Value). This format is used to facilitate uploading this data into a sparse matrix.</w:t>
+      <w:r>
+        <w:t xml:space="preserve"> The argument needs to be a positive number greater than 0. If the number of clones requested exceeds the number of CPUs, OpenDSS will deliver and error message (7001). If the number of clones requested is invalid the error message will be 7004.</w:t>
       </w:r>
     </w:p>
     <w:p>
@@ -2090,8 +2110,6 @@
           <w:color w:val="auto"/>
         </w:rPr>
       </w:pPr>
-      <w:bookmarkStart w:id="1" w:name="_GoBack"/>
-      <w:bookmarkEnd w:id="1"/>
       <w:r>
         <w:rPr>
           <w:b/>
@@ -2325,11 +2343,9 @@
             <w:r>
               <w:t xml:space="preserve">This message is displayed when the user is trying to activate an inexistent actor. To avoid this </w:t>
             </w:r>
-            <w:proofErr w:type="gramStart"/>
             <w:r>
-              <w:t>message</w:t>
+              <w:t>message,</w:t>
             </w:r>
-            <w:proofErr w:type="gramEnd"/>
             <w:r>
               <w:t xml:space="preserve"> check the number of actors (</w:t>
             </w:r>
@@ -2364,7 +2380,7 @@
             <w:tcW w:w="895" w:type="dxa"/>
             <w:tcBorders>
               <w:top w:val="nil"/>
-              <w:bottom w:val="single" w:sz="4" w:space="0" w:color="auto"/>
+              <w:bottom w:val="nil"/>
             </w:tcBorders>
             <w:shd w:val="clear" w:color="auto" w:fill="auto"/>
           </w:tcPr>
@@ -2382,7 +2398,7 @@
             <w:tcW w:w="8455" w:type="dxa"/>
             <w:tcBorders>
               <w:top w:val="nil"/>
-              <w:bottom w:val="single" w:sz="4" w:space="0" w:color="auto"/>
+              <w:bottom w:val="nil"/>
             </w:tcBorders>
             <w:shd w:val="clear" w:color="auto" w:fill="auto"/>
           </w:tcPr>
@@ -2391,7 +2407,12 @@
               <w:jc w:val="both"/>
             </w:pPr>
             <w:r>
-              <w:t>This message is displayed when the user is trying to assign a non-existent CPU to the active actor. To avoid this message, check the number of CPUs (</w:t>
+              <w:t>This message is</w:t>
+            </w:r>
+            <w:bookmarkStart w:id="1" w:name="_GoBack"/>
+            <w:bookmarkEnd w:id="1"/>
+            <w:r>
+              <w:t xml:space="preserve"> displayed when the user is trying to assign a non-existent CPU to the active actor. To avoid this message, check the number of CPUs (</w:t>
             </w:r>
             <w:r>
               <w:rPr>
@@ -2428,6 +2449,44 @@
           </w:p>
         </w:tc>
       </w:tr>
+      <w:tr>
+        <w:tc>
+          <w:tcPr>
+            <w:tcW w:w="895" w:type="dxa"/>
+            <w:tcBorders>
+              <w:top w:val="nil"/>
+              <w:bottom w:val="single" w:sz="4" w:space="0" w:color="auto"/>
+            </w:tcBorders>
+            <w:shd w:val="clear" w:color="auto" w:fill="auto"/>
+          </w:tcPr>
+          <w:p>
+            <w:pPr>
+              <w:jc w:val="center"/>
+            </w:pPr>
+            <w:r>
+              <w:t>7004</w:t>
+            </w:r>
+          </w:p>
+        </w:tc>
+        <w:tc>
+          <w:tcPr>
+            <w:tcW w:w="8455" w:type="dxa"/>
+            <w:tcBorders>
+              <w:top w:val="nil"/>
+              <w:bottom w:val="single" w:sz="4" w:space="0" w:color="auto"/>
+            </w:tcBorders>
+            <w:shd w:val="clear" w:color="auto" w:fill="auto"/>
+          </w:tcPr>
+          <w:p>
+            <w:pPr>
+              <w:jc w:val="both"/>
+            </w:pPr>
+            <w:r>
+              <w:t>The number of clones requested is not valid, this number cannot be 0 or a negative number.</w:t>
+            </w:r>
+          </w:p>
+        </w:tc>
+      </w:tr>
     </w:tbl>
     <w:p/>
     <w:p>
@@ -2627,16 +2686,14 @@
           <w:szCs w:val="16"/>
         </w:rPr>
       </w:pPr>
-      <w:proofErr w:type="spellStart"/>
-      <w:r>
-        <w:rPr>
-          <w:rFonts w:ascii="MS Sans Serif" w:hAnsi="MS Sans Serif" w:cs="MS Sans Serif"/>
-          <w:sz w:val="16"/>
-          <w:szCs w:val="16"/>
-        </w:rPr>
-        <w:t>NewActor</w:t>
-      </w:r>
-      <w:proofErr w:type="spellEnd"/>
+      <w:r>
+        <w:rPr>
+          <w:rFonts w:ascii="MS Sans Serif" w:hAnsi="MS Sans Serif" w:cs="MS Sans Serif"/>
+          <w:sz w:val="16"/>
+          <w:szCs w:val="16"/>
+        </w:rPr>
+        <w:t>Clone 2</w:t>
+      </w:r>
     </w:p>
     <w:p>
       <w:pPr>
@@ -2651,32 +2708,6 @@
           <w:szCs w:val="16"/>
         </w:rPr>
       </w:pPr>
-      <w:r>
-        <w:rPr>
-          <w:rFonts w:ascii="MS Sans Serif" w:hAnsi="MS Sans Serif" w:cs="MS Sans Serif"/>
-          <w:sz w:val="16"/>
-          <w:szCs w:val="16"/>
-        </w:rPr>
-        <w:t>compile "C:\Program Files\OpenDSS\</w:t>
-      </w:r>
-      <w:proofErr w:type="spellStart"/>
-      <w:r>
-        <w:rPr>
-          <w:rFonts w:ascii="MS Sans Serif" w:hAnsi="MS Sans Serif" w:cs="MS Sans Serif"/>
-          <w:sz w:val="16"/>
-          <w:szCs w:val="16"/>
-        </w:rPr>
-        <w:t>EPRITestCircuits</w:t>
-      </w:r>
-      <w:proofErr w:type="spellEnd"/>
-      <w:r>
-        <w:rPr>
-          <w:rFonts w:ascii="MS Sans Serif" w:hAnsi="MS Sans Serif" w:cs="MS Sans Serif"/>
-          <w:sz w:val="16"/>
-          <w:szCs w:val="16"/>
-        </w:rPr>
-        <w:t>\ckt5\Master_ckt5.dss"</w:t>
-      </w:r>
     </w:p>
     <w:p>
       <w:pPr>
@@ -2697,7 +2728,8 @@
           <w:sz w:val="16"/>
           <w:szCs w:val="16"/>
         </w:rPr>
-        <w:t>set CPU=2</w:t>
+        <w:lastRenderedPageBreak/>
+        <w:t>set parallel=Yes</w:t>
       </w:r>
     </w:p>
     <w:p>
@@ -2713,14 +2745,6 @@
           <w:szCs w:val="16"/>
         </w:rPr>
       </w:pPr>
-      <w:r>
-        <w:rPr>
-          <w:rFonts w:ascii="MS Sans Serif" w:hAnsi="MS Sans Serif" w:cs="MS Sans Serif"/>
-          <w:sz w:val="16"/>
-          <w:szCs w:val="16"/>
-        </w:rPr>
-        <w:t>Solve</w:t>
-      </w:r>
     </w:p>
     <w:p>
       <w:pPr>
@@ -2735,6 +2759,32 @@
           <w:szCs w:val="16"/>
         </w:rPr>
       </w:pPr>
+      <w:r>
+        <w:rPr>
+          <w:rFonts w:ascii="MS Sans Serif" w:hAnsi="MS Sans Serif" w:cs="MS Sans Serif"/>
+          <w:sz w:val="16"/>
+          <w:szCs w:val="16"/>
+        </w:rPr>
+        <w:t xml:space="preserve">set </w:t>
+      </w:r>
+      <w:proofErr w:type="spellStart"/>
+      <w:r>
+        <w:rPr>
+          <w:rFonts w:ascii="MS Sans Serif" w:hAnsi="MS Sans Serif" w:cs="MS Sans Serif"/>
+          <w:sz w:val="16"/>
+          <w:szCs w:val="16"/>
+        </w:rPr>
+        <w:t>activeActor</w:t>
+      </w:r>
+      <w:proofErr w:type="spellEnd"/>
+      <w:r>
+        <w:rPr>
+          <w:rFonts w:ascii="MS Sans Serif" w:hAnsi="MS Sans Serif" w:cs="MS Sans Serif"/>
+          <w:sz w:val="16"/>
+          <w:szCs w:val="16"/>
+        </w:rPr>
+        <w:t>=*</w:t>
+      </w:r>
     </w:p>
     <w:p>
       <w:pPr>
@@ -2749,6 +2799,14 @@
           <w:szCs w:val="16"/>
         </w:rPr>
       </w:pPr>
+      <w:r>
+        <w:rPr>
+          <w:rFonts w:ascii="MS Sans Serif" w:hAnsi="MS Sans Serif" w:cs="MS Sans Serif"/>
+          <w:sz w:val="16"/>
+          <w:szCs w:val="16"/>
+        </w:rPr>
+        <w:t xml:space="preserve">set mode=yearly number=2000 </w:t>
+      </w:r>
       <w:proofErr w:type="spellStart"/>
       <w:r>
         <w:rPr>
@@ -2756,9 +2814,17 @@
           <w:sz w:val="16"/>
           <w:szCs w:val="16"/>
         </w:rPr>
-        <w:t>NewActor</w:t>
+        <w:t>totaltime</w:t>
       </w:r>
       <w:proofErr w:type="spellEnd"/>
+      <w:r>
+        <w:rPr>
+          <w:rFonts w:ascii="MS Sans Serif" w:hAnsi="MS Sans Serif" w:cs="MS Sans Serif"/>
+          <w:sz w:val="16"/>
+          <w:szCs w:val="16"/>
+        </w:rPr>
+        <w:t>=0</w:t>
+      </w:r>
     </w:p>
     <w:p>
       <w:pPr>
@@ -2773,32 +2839,6 @@
           <w:szCs w:val="16"/>
         </w:rPr>
       </w:pPr>
-      <w:r>
-        <w:rPr>
-          <w:rFonts w:ascii="MS Sans Serif" w:hAnsi="MS Sans Serif" w:cs="MS Sans Serif"/>
-          <w:sz w:val="16"/>
-          <w:szCs w:val="16"/>
-        </w:rPr>
-        <w:t>compile "C:\Program Files\OpenDSS\</w:t>
-      </w:r>
-      <w:proofErr w:type="spellStart"/>
-      <w:r>
-        <w:rPr>
-          <w:rFonts w:ascii="MS Sans Serif" w:hAnsi="MS Sans Serif" w:cs="MS Sans Serif"/>
-          <w:sz w:val="16"/>
-          <w:szCs w:val="16"/>
-        </w:rPr>
-        <w:t>EPRITestCircuits</w:t>
-      </w:r>
-      <w:proofErr w:type="spellEnd"/>
-      <w:r>
-        <w:rPr>
-          <w:rFonts w:ascii="MS Sans Serif" w:hAnsi="MS Sans Serif" w:cs="MS Sans Serif"/>
-          <w:sz w:val="16"/>
-          <w:szCs w:val="16"/>
-        </w:rPr>
-        <w:t>\ckt5\Master_ckt5.dss"</w:t>
-      </w:r>
     </w:p>
     <w:p>
       <w:pPr>
@@ -2819,7 +2859,25 @@
           <w:sz w:val="16"/>
           <w:szCs w:val="16"/>
         </w:rPr>
-        <w:t>set CPU=3</w:t>
+        <w:t xml:space="preserve">Set </w:t>
+      </w:r>
+      <w:proofErr w:type="spellStart"/>
+      <w:r>
+        <w:rPr>
+          <w:rFonts w:ascii="MS Sans Serif" w:hAnsi="MS Sans Serif" w:cs="MS Sans Serif"/>
+          <w:sz w:val="16"/>
+          <w:szCs w:val="16"/>
+        </w:rPr>
+        <w:t>ActiveActor</w:t>
+      </w:r>
+      <w:proofErr w:type="spellEnd"/>
+      <w:r>
+        <w:rPr>
+          <w:rFonts w:ascii="MS Sans Serif" w:hAnsi="MS Sans Serif" w:cs="MS Sans Serif"/>
+          <w:sz w:val="16"/>
+          <w:szCs w:val="16"/>
+        </w:rPr>
+        <w:t>=1</w:t>
       </w:r>
     </w:p>
     <w:p>
@@ -2841,7 +2899,7 @@
           <w:sz w:val="16"/>
           <w:szCs w:val="16"/>
         </w:rPr>
-        <w:t>Solve</w:t>
+        <w:t>Set hour=0</w:t>
       </w:r>
     </w:p>
     <w:p>
@@ -2877,7 +2935,25 @@
           <w:sz w:val="16"/>
           <w:szCs w:val="16"/>
         </w:rPr>
-        <w:t>set parallel=Yes</w:t>
+        <w:t xml:space="preserve">set </w:t>
+      </w:r>
+      <w:proofErr w:type="spellStart"/>
+      <w:r>
+        <w:rPr>
+          <w:rFonts w:ascii="MS Sans Serif" w:hAnsi="MS Sans Serif" w:cs="MS Sans Serif"/>
+          <w:sz w:val="16"/>
+          <w:szCs w:val="16"/>
+        </w:rPr>
+        <w:t>activeActor</w:t>
+      </w:r>
+      <w:proofErr w:type="spellEnd"/>
+      <w:r>
+        <w:rPr>
+          <w:rFonts w:ascii="MS Sans Serif" w:hAnsi="MS Sans Serif" w:cs="MS Sans Serif"/>
+          <w:sz w:val="16"/>
+          <w:szCs w:val="16"/>
+        </w:rPr>
+        <w:t>=2</w:t>
       </w:r>
     </w:p>
     <w:p>
@@ -2893,6 +2969,14 @@
           <w:szCs w:val="16"/>
         </w:rPr>
       </w:pPr>
+      <w:r>
+        <w:rPr>
+          <w:rFonts w:ascii="MS Sans Serif" w:hAnsi="MS Sans Serif" w:cs="MS Sans Serif"/>
+          <w:sz w:val="16"/>
+          <w:szCs w:val="16"/>
+        </w:rPr>
+        <w:t xml:space="preserve">set hour = 2000 </w:t>
+      </w:r>
     </w:p>
     <w:p>
       <w:pPr>
@@ -2907,32 +2991,6 @@
           <w:szCs w:val="16"/>
         </w:rPr>
       </w:pPr>
-      <w:r>
-        <w:rPr>
-          <w:rFonts w:ascii="MS Sans Serif" w:hAnsi="MS Sans Serif" w:cs="MS Sans Serif"/>
-          <w:sz w:val="16"/>
-          <w:szCs w:val="16"/>
-        </w:rPr>
-        <w:t xml:space="preserve">set </w:t>
-      </w:r>
-      <w:proofErr w:type="spellStart"/>
-      <w:r>
-        <w:rPr>
-          <w:rFonts w:ascii="MS Sans Serif" w:hAnsi="MS Sans Serif" w:cs="MS Sans Serif"/>
-          <w:sz w:val="16"/>
-          <w:szCs w:val="16"/>
-        </w:rPr>
-        <w:t>activeActor</w:t>
-      </w:r>
-      <w:proofErr w:type="spellEnd"/>
-      <w:r>
-        <w:rPr>
-          <w:rFonts w:ascii="MS Sans Serif" w:hAnsi="MS Sans Serif" w:cs="MS Sans Serif"/>
-          <w:sz w:val="16"/>
-          <w:szCs w:val="16"/>
-        </w:rPr>
-        <w:t>=1</w:t>
-      </w:r>
     </w:p>
     <w:p>
       <w:pPr>
@@ -2953,7 +3011,7 @@
           <w:sz w:val="16"/>
           <w:szCs w:val="16"/>
         </w:rPr>
-        <w:t xml:space="preserve">set mode=yearly number=2000 hour = 0 </w:t>
+        <w:t xml:space="preserve">set </w:t>
       </w:r>
       <w:proofErr w:type="spellStart"/>
       <w:r>
@@ -2962,7 +3020,7 @@
           <w:sz w:val="16"/>
           <w:szCs w:val="16"/>
         </w:rPr>
-        <w:t>totaltime</w:t>
+        <w:t>activeActor</w:t>
       </w:r>
       <w:proofErr w:type="spellEnd"/>
       <w:r>
@@ -2971,7 +3029,7 @@
           <w:sz w:val="16"/>
           <w:szCs w:val="16"/>
         </w:rPr>
-        <w:t>=0</w:t>
+        <w:t>=3</w:t>
       </w:r>
     </w:p>
     <w:p>
@@ -2987,6 +3045,27 @@
           <w:szCs w:val="16"/>
         </w:rPr>
       </w:pPr>
+      <w:r>
+        <w:rPr>
+          <w:rFonts w:ascii="MS Sans Serif" w:hAnsi="MS Sans Serif" w:cs="MS Sans Serif"/>
+          <w:sz w:val="16"/>
+          <w:szCs w:val="16"/>
+        </w:rPr>
+        <w:t>set hour = 4000</w:t>
+      </w:r>
+    </w:p>
+    <w:p>
+      <w:pPr>
+        <w:autoSpaceDE w:val="0"/>
+        <w:autoSpaceDN w:val="0"/>
+        <w:adjustRightInd w:val="0"/>
+        <w:spacing w:after="0" w:line="240" w:lineRule="auto"/>
+        <w:rPr>
+          <w:rFonts w:ascii="MS Sans Serif" w:hAnsi="MS Sans Serif" w:cs="MS Sans Serif"/>
+          <w:sz w:val="16"/>
+          <w:szCs w:val="16"/>
+        </w:rPr>
+      </w:pPr>
     </w:p>
     <w:p>
       <w:pPr>
@@ -3001,14 +3080,6 @@
           <w:szCs w:val="16"/>
         </w:rPr>
       </w:pPr>
-      <w:r>
-        <w:rPr>
-          <w:rFonts w:ascii="MS Sans Serif" w:hAnsi="MS Sans Serif" w:cs="MS Sans Serif"/>
-          <w:sz w:val="16"/>
-          <w:szCs w:val="16"/>
-        </w:rPr>
-        <w:t xml:space="preserve">set </w:t>
-      </w:r>
       <w:proofErr w:type="spellStart"/>
       <w:r>
         <w:rPr>
@@ -3016,17 +3087,9 @@
           <w:sz w:val="16"/>
           <w:szCs w:val="16"/>
         </w:rPr>
-        <w:t>activeActor</w:t>
+        <w:t>SolveAll</w:t>
       </w:r>
       <w:proofErr w:type="spellEnd"/>
-      <w:r>
-        <w:rPr>
-          <w:rFonts w:ascii="MS Sans Serif" w:hAnsi="MS Sans Serif" w:cs="MS Sans Serif"/>
-          <w:sz w:val="16"/>
-          <w:szCs w:val="16"/>
-        </w:rPr>
-        <w:t>=2</w:t>
-      </w:r>
     </w:p>
     <w:p>
       <w:pPr>
@@ -3047,178 +3110,6 @@
           <w:sz w:val="16"/>
           <w:szCs w:val="16"/>
         </w:rPr>
-        <w:t xml:space="preserve">set mode=yearly number=2000 hour = 2000 </w:t>
-      </w:r>
-      <w:proofErr w:type="spellStart"/>
-      <w:r>
-        <w:rPr>
-          <w:rFonts w:ascii="MS Sans Serif" w:hAnsi="MS Sans Serif" w:cs="MS Sans Serif"/>
-          <w:sz w:val="16"/>
-          <w:szCs w:val="16"/>
-        </w:rPr>
-        <w:t>totaltime</w:t>
-      </w:r>
-      <w:proofErr w:type="spellEnd"/>
-      <w:r>
-        <w:rPr>
-          <w:rFonts w:ascii="MS Sans Serif" w:hAnsi="MS Sans Serif" w:cs="MS Sans Serif"/>
-          <w:sz w:val="16"/>
-          <w:szCs w:val="16"/>
-        </w:rPr>
-        <w:t>=0</w:t>
-      </w:r>
-    </w:p>
-    <w:p>
-      <w:pPr>
-        <w:autoSpaceDE w:val="0"/>
-        <w:autoSpaceDN w:val="0"/>
-        <w:adjustRightInd w:val="0"/>
-        <w:spacing w:after="0" w:line="240" w:lineRule="auto"/>
-        <w:ind w:left="720"/>
-        <w:rPr>
-          <w:rFonts w:ascii="MS Sans Serif" w:hAnsi="MS Sans Serif" w:cs="MS Sans Serif"/>
-          <w:sz w:val="16"/>
-          <w:szCs w:val="16"/>
-        </w:rPr>
-      </w:pPr>
-    </w:p>
-    <w:p>
-      <w:pPr>
-        <w:autoSpaceDE w:val="0"/>
-        <w:autoSpaceDN w:val="0"/>
-        <w:adjustRightInd w:val="0"/>
-        <w:spacing w:after="0" w:line="240" w:lineRule="auto"/>
-        <w:ind w:left="720"/>
-        <w:rPr>
-          <w:rFonts w:ascii="MS Sans Serif" w:hAnsi="MS Sans Serif" w:cs="MS Sans Serif"/>
-          <w:sz w:val="16"/>
-          <w:szCs w:val="16"/>
-        </w:rPr>
-      </w:pPr>
-      <w:r>
-        <w:rPr>
-          <w:rFonts w:ascii="MS Sans Serif" w:hAnsi="MS Sans Serif" w:cs="MS Sans Serif"/>
-          <w:sz w:val="16"/>
-          <w:szCs w:val="16"/>
-        </w:rPr>
-        <w:t xml:space="preserve">set </w:t>
-      </w:r>
-      <w:proofErr w:type="spellStart"/>
-      <w:r>
-        <w:rPr>
-          <w:rFonts w:ascii="MS Sans Serif" w:hAnsi="MS Sans Serif" w:cs="MS Sans Serif"/>
-          <w:sz w:val="16"/>
-          <w:szCs w:val="16"/>
-        </w:rPr>
-        <w:t>activeActor</w:t>
-      </w:r>
-      <w:proofErr w:type="spellEnd"/>
-      <w:r>
-        <w:rPr>
-          <w:rFonts w:ascii="MS Sans Serif" w:hAnsi="MS Sans Serif" w:cs="MS Sans Serif"/>
-          <w:sz w:val="16"/>
-          <w:szCs w:val="16"/>
-        </w:rPr>
-        <w:t>=3</w:t>
-      </w:r>
-    </w:p>
-    <w:p>
-      <w:pPr>
-        <w:autoSpaceDE w:val="0"/>
-        <w:autoSpaceDN w:val="0"/>
-        <w:adjustRightInd w:val="0"/>
-        <w:spacing w:after="0" w:line="240" w:lineRule="auto"/>
-        <w:ind w:left="720"/>
-        <w:rPr>
-          <w:rFonts w:ascii="MS Sans Serif" w:hAnsi="MS Sans Serif" w:cs="MS Sans Serif"/>
-          <w:sz w:val="16"/>
-          <w:szCs w:val="16"/>
-        </w:rPr>
-      </w:pPr>
-      <w:r>
-        <w:rPr>
-          <w:rFonts w:ascii="MS Sans Serif" w:hAnsi="MS Sans Serif" w:cs="MS Sans Serif"/>
-          <w:sz w:val="16"/>
-          <w:szCs w:val="16"/>
-        </w:rPr>
-        <w:t xml:space="preserve">set mode=yearly number=2000 hour = 4000 </w:t>
-      </w:r>
-      <w:proofErr w:type="spellStart"/>
-      <w:r>
-        <w:rPr>
-          <w:rFonts w:ascii="MS Sans Serif" w:hAnsi="MS Sans Serif" w:cs="MS Sans Serif"/>
-          <w:sz w:val="16"/>
-          <w:szCs w:val="16"/>
-        </w:rPr>
-        <w:t>totaltime</w:t>
-      </w:r>
-      <w:proofErr w:type="spellEnd"/>
-      <w:r>
-        <w:rPr>
-          <w:rFonts w:ascii="MS Sans Serif" w:hAnsi="MS Sans Serif" w:cs="MS Sans Serif"/>
-          <w:sz w:val="16"/>
-          <w:szCs w:val="16"/>
-        </w:rPr>
-        <w:t>=0</w:t>
-      </w:r>
-    </w:p>
-    <w:p>
-      <w:pPr>
-        <w:autoSpaceDE w:val="0"/>
-        <w:autoSpaceDN w:val="0"/>
-        <w:adjustRightInd w:val="0"/>
-        <w:spacing w:after="0" w:line="240" w:lineRule="auto"/>
-        <w:rPr>
-          <w:rFonts w:ascii="MS Sans Serif" w:hAnsi="MS Sans Serif" w:cs="MS Sans Serif"/>
-          <w:sz w:val="16"/>
-          <w:szCs w:val="16"/>
-        </w:rPr>
-      </w:pPr>
-    </w:p>
-    <w:p>
-      <w:pPr>
-        <w:autoSpaceDE w:val="0"/>
-        <w:autoSpaceDN w:val="0"/>
-        <w:adjustRightInd w:val="0"/>
-        <w:spacing w:after="0" w:line="240" w:lineRule="auto"/>
-        <w:ind w:left="720"/>
-        <w:rPr>
-          <w:rFonts w:ascii="MS Sans Serif" w:hAnsi="MS Sans Serif" w:cs="MS Sans Serif"/>
-          <w:sz w:val="16"/>
-          <w:szCs w:val="16"/>
-        </w:rPr>
-      </w:pPr>
-      <w:proofErr w:type="spellStart"/>
-      <w:r>
-        <w:rPr>
-          <w:rFonts w:ascii="MS Sans Serif" w:hAnsi="MS Sans Serif" w:cs="MS Sans Serif"/>
-          <w:sz w:val="16"/>
-          <w:szCs w:val="16"/>
-        </w:rPr>
-        <w:t>SolveAll</w:t>
-      </w:r>
-      <w:proofErr w:type="spellEnd"/>
-    </w:p>
-    <w:p>
-      <w:pPr>
-        <w:autoSpaceDE w:val="0"/>
-        <w:autoSpaceDN w:val="0"/>
-        <w:adjustRightInd w:val="0"/>
-        <w:spacing w:after="0" w:line="240" w:lineRule="auto"/>
-        <w:ind w:left="720"/>
-        <w:rPr>
-          <w:rFonts w:ascii="MS Sans Serif" w:hAnsi="MS Sans Serif" w:cs="MS Sans Serif"/>
-          <w:sz w:val="16"/>
-          <w:szCs w:val="16"/>
-        </w:rPr>
-      </w:pPr>
-      <w:r>
-        <w:rPr>
-          <w:rFonts w:ascii="MS Sans Serif" w:hAnsi="MS Sans Serif" w:cs="MS Sans Serif"/>
-          <w:sz w:val="16"/>
-          <w:szCs w:val="16"/>
-        </w:rPr>
-        <w:lastRenderedPageBreak/>
         <w:t>Wait</w:t>
       </w:r>
     </w:p>
@@ -3467,8 +3358,9 @@
         <w:rPr>
           <w:noProof/>
         </w:rPr>
+        <w:lastRenderedPageBreak/>
         <w:drawing>
-          <wp:inline distT="0" distB="0" distL="0" distR="0" wp14:anchorId="60BFC914" wp14:editId="3891F063">
+          <wp:inline distT="0" distB="0" distL="0" distR="0" wp14:anchorId="2D9853E3" wp14:editId="47D70155">
             <wp:extent cx="5943600" cy="2943225"/>
             <wp:effectExtent l="0" t="0" r="0" b="9525"/>
             <wp:docPr id="2" name="Picture 2"/>
@@ -3526,27 +3418,14 @@
       <w:r>
         <w:t xml:space="preserve">Figure </w:t>
       </w:r>
-      <w:r>
-        <w:fldChar w:fldCharType="begin"/>
-      </w:r>
-      <w:r>
-        <w:instrText xml:space="preserve"> SEQ Figure \* ARABIC </w:instrText>
-      </w:r>
-      <w:r>
-        <w:fldChar w:fldCharType="separate"/>
-      </w:r>
-      <w:r>
-        <w:rPr>
-          <w:noProof/>
-        </w:rPr>
-        <w:t>2</w:t>
-      </w:r>
-      <w:r>
-        <w:rPr>
-          <w:noProof/>
-        </w:rPr>
-        <w:fldChar w:fldCharType="end"/>
-      </w:r>
+      <w:fldSimple w:instr=" SEQ Figure \* ARABIC ">
+        <w:r>
+          <w:rPr>
+            <w:noProof/>
+          </w:rPr>
+          <w:t>2</w:t>
+        </w:r>
+      </w:fldSimple>
       <w:bookmarkEnd w:id="2"/>
       <w:r>
         <w:t>. Selecting the parts of the script that the user wants to be executed</w:t>
@@ -3561,9 +3440,8 @@
         <w:rPr>
           <w:noProof/>
         </w:rPr>
-        <w:lastRenderedPageBreak/>
         <w:drawing>
-          <wp:inline distT="0" distB="0" distL="0" distR="0" wp14:anchorId="66F3EBB7" wp14:editId="36A6B009">
+          <wp:inline distT="0" distB="0" distL="0" distR="0" wp14:anchorId="6ACB3120" wp14:editId="10287C0F">
             <wp:extent cx="3117850" cy="3848100"/>
             <wp:effectExtent l="0" t="0" r="6350" b="0"/>
             <wp:docPr id="3" name="Picture 3"/>
@@ -3621,27 +3499,14 @@
       <w:r>
         <w:t xml:space="preserve">Figure </w:t>
       </w:r>
-      <w:r>
-        <w:fldChar w:fldCharType="begin"/>
-      </w:r>
-      <w:r>
-        <w:instrText xml:space="preserve"> SEQ Figure \* ARABIC </w:instrText>
-      </w:r>
-      <w:r>
-        <w:fldChar w:fldCharType="separate"/>
-      </w:r>
-      <w:r>
-        <w:rPr>
-          <w:noProof/>
-        </w:rPr>
-        <w:t>3</w:t>
-      </w:r>
-      <w:r>
-        <w:rPr>
-          <w:noProof/>
-        </w:rPr>
-        <w:fldChar w:fldCharType="end"/>
-      </w:r>
+      <w:fldSimple w:instr=" SEQ Figure \* ARABIC ">
+        <w:r>
+          <w:rPr>
+            <w:noProof/>
+          </w:rPr>
+          <w:t>3</w:t>
+        </w:r>
+      </w:fldSimple>
       <w:bookmarkEnd w:id="3"/>
       <w:r>
         <w:t>. Processor usage when performing parallel processing with OpenDSS-PM</w:t>
@@ -3667,6 +3532,7 @@
           <w:i/>
           <w:color w:val="auto"/>
         </w:rPr>
+        <w:lastRenderedPageBreak/>
         <w:t>References</w:t>
       </w:r>
     </w:p>
@@ -3937,7 +3803,7 @@
           <w:rPr>
             <w:noProof/>
           </w:rPr>
-          <w:t>8</w:t>
+          <w:t>9</w:t>
         </w:r>
         <w:r>
           <w:rPr>
@@ -5255,7 +5121,7 @@
 </file>
 
 <file path=customXml/itemProps1.xml><?xml version="1.0" encoding="utf-8"?>
-<ds:datastoreItem xmlns:ds="http://schemas.openxmlformats.org/officeDocument/2006/customXml" ds:itemID="{ACDB8C30-711F-4955-ADC7-436FB1B80667}">
+<ds:datastoreItem xmlns:ds="http://schemas.openxmlformats.org/officeDocument/2006/customXml" ds:itemID="{ED9C381D-1D15-4DA9-B23A-840CE4DE5CC1}">
   <ds:schemaRefs>
     <ds:schemaRef ds:uri="http://schemas.openxmlformats.org/officeDocument/2006/bibliography"/>
   </ds:schemaRefs>

</xml_diff>

<commit_message>
Documentation update for the parallel processing suite in OpenDSS, including the NUMANodes option.
git-svn-id: https://svn.code.sf.net/p/electricdss/code@2640 d8739450-1e93-4ef4-a0af-c327d92816ff
</commit_message>
<xml_diff>
--- a/trunk/Version8/Doc/User_Instructions_for_Parallel_Processing.docx
+++ b/trunk/Version8/Doc/User_Instructions_for_Parallel_Processing.docx
@@ -90,7 +90,7 @@
           <w:sz w:val="24"/>
           <w:szCs w:val="24"/>
         </w:rPr>
-        <w:t>2</w:t>
+        <w:t>6</w:t>
       </w:r>
       <w:r>
         <w:rPr>
@@ -114,7 +114,15 @@
           <w:sz w:val="24"/>
           <w:szCs w:val="24"/>
         </w:rPr>
-        <w:t>1-2019</w:t>
+        <w:t>0</w:t>
+      </w:r>
+      <w:r>
+        <w:rPr>
+          <w:i/>
+          <w:sz w:val="24"/>
+          <w:szCs w:val="24"/>
+        </w:rPr>
+        <w:t>-2019</w:t>
       </w:r>
     </w:p>
     <w:p/>
@@ -742,7 +750,7 @@
           <w:noProof/>
         </w:rPr>
         <w:drawing>
-          <wp:inline distT="0" distB="0" distL="0" distR="0" wp14:anchorId="39F83187" wp14:editId="0190DDC4">
+          <wp:inline distT="0" distB="0" distL="0" distR="0" wp14:anchorId="1B2B5DF6" wp14:editId="69C0720B">
             <wp:extent cx="5943600" cy="3655060"/>
             <wp:effectExtent l="0" t="0" r="0" b="0"/>
             <wp:docPr id="6" name="Picture 6"/>
@@ -1156,7 +1164,18 @@
         <w:t>Get</w:t>
       </w:r>
       <w:r>
-        <w:t xml:space="preserve">” command (opposite of the Set command). For more information about the processor architecture visit: </w:t>
+        <w:t>” command (opposite of the Set command).</w:t>
+      </w:r>
+      <w:r>
+        <w:t xml:space="preserve"> The number of CPUs will be equal to </w:t>
+      </w:r>
+      <w:bookmarkStart w:id="1" w:name="_GoBack"/>
+      <w:bookmarkEnd w:id="1"/>
+      <w:r>
+        <w:t>the number of threads of the active processor multiplied by the number of NUMA nodes.</w:t>
+      </w:r>
+      <w:r>
+        <w:t xml:space="preserve"> For more information about the processor architecture visit: </w:t>
       </w:r>
       <w:hyperlink r:id="rId9" w:history="1">
         <w:r>
@@ -1218,6 +1237,30 @@
       <w:r>
         <w:t xml:space="preserve"> function of the DLL interface.</w:t>
       </w:r>
+      <w:r>
+        <w:t xml:space="preserve"> </w:t>
+      </w:r>
+      <w:r>
+        <w:t>The number of C</w:t>
+      </w:r>
+      <w:r>
+        <w:t>ore</w:t>
+      </w:r>
+      <w:r>
+        <w:t xml:space="preserve">s will be </w:t>
+      </w:r>
+      <w:r>
+        <w:t xml:space="preserve">equal to </w:t>
+      </w:r>
+      <w:r>
+        <w:t xml:space="preserve">the number of </w:t>
+      </w:r>
+      <w:r>
+        <w:t>number of physical cores</w:t>
+      </w:r>
+      <w:r>
+        <w:t xml:space="preserve"> of the active processor multiplied by the number of NUMA nodes.</w:t>
+      </w:r>
     </w:p>
     <w:p>
       <w:pPr>
@@ -1264,11 +1307,11 @@
       </w:r>
       <w:proofErr w:type="spellEnd"/>
       <w:r>
-        <w:t xml:space="preserve">; however, if the number of actors is the same as the number of available CPUs the new actor will not be </w:t>
+        <w:t xml:space="preserve">; </w:t>
       </w:r>
       <w:r>
         <w:lastRenderedPageBreak/>
-        <w:t xml:space="preserve">created, generating an error message. This instruction will return the ID of the active actor. This command does not </w:t>
+        <w:t xml:space="preserve">however, if the number of actors is the same as the number of available CPUs the new actor will not be created, generating an error message. This instruction will return the ID of the active actor. This command does not </w:t>
       </w:r>
       <w:r>
         <w:t>require</w:t>
@@ -2089,16 +2132,56 @@
         <w:jc w:val="both"/>
       </w:pPr>
       <w:r>
-        <w:t xml:space="preserve">This command </w:t>
-      </w:r>
-      <w:r>
-        <w:t>clones the active circuit as many times as specified in the argument, for example, Clone 4 will create 4 actors with the same model as the one in memory at the time “Clone” is invoked</w:t>
-      </w:r>
-      <w:r>
-        <w:t>.</w:t>
-      </w:r>
-      <w:r>
-        <w:t xml:space="preserve"> The argument needs to be a positive number greater than 0. If the number of clones requested exceeds the number of CPUs, OpenDSS will deliver and error message (7001). If the number of clones requested is invalid the error message will be 7004.</w:t>
+        <w:t>This command clones the active circuit as many times as specified in the argument, for example, Clone 4 will create 4 actors with the same model as the one in memory at the time “Clone” is invoked. The argument needs to be a positive number greater than 0. If the number of clones requested exceeds the number of CPUs, OpenDSS will deliver and error message (7001). If the number of clones requested is invalid the error message will be 7004.</w:t>
+      </w:r>
+    </w:p>
+    <w:p>
+      <w:pPr>
+        <w:pStyle w:val="Heading3"/>
+        <w:rPr>
+          <w:i/>
+          <w:color w:val="auto"/>
+        </w:rPr>
+      </w:pPr>
+      <w:proofErr w:type="spellStart"/>
+      <w:r>
+        <w:rPr>
+          <w:i/>
+          <w:color w:val="auto"/>
+        </w:rPr>
+        <w:t>N</w:t>
+      </w:r>
+      <w:r>
+        <w:rPr>
+          <w:i/>
+          <w:color w:val="auto"/>
+        </w:rPr>
+        <w:t>UMANode</w:t>
+      </w:r>
+      <w:r>
+        <w:rPr>
+          <w:i/>
+          <w:color w:val="auto"/>
+        </w:rPr>
+        <w:t>s</w:t>
+      </w:r>
+      <w:proofErr w:type="spellEnd"/>
+    </w:p>
+    <w:p>
+      <w:pPr>
+        <w:jc w:val="both"/>
+      </w:pPr>
+      <w:r>
+        <w:t>Returns the number of NUMA nodes in the local hardware architecture, this number should match with the number of processor’s sockets (if you are working with HPC, otherwise, for standard computers it should be 1). This is a read-only value and must be executed using the “</w:t>
+      </w:r>
+      <w:r>
+        <w:rPr>
+          <w:i/>
+        </w:rPr>
+        <w:t>Get</w:t>
+      </w:r>
+      <w:r>
+        <w:t>” command.</w:t>
       </w:r>
     </w:p>
     <w:p>
@@ -2407,12 +2490,7 @@
               <w:jc w:val="both"/>
             </w:pPr>
             <w:r>
-              <w:t>This message is</w:t>
-            </w:r>
-            <w:bookmarkStart w:id="1" w:name="_GoBack"/>
-            <w:bookmarkEnd w:id="1"/>
-            <w:r>
-              <w:t xml:space="preserve"> displayed when the user is trying to assign a non-existent CPU to the active actor. To avoid this message, check the number of CPUs (</w:t>
+              <w:t>This message is displayed when the user is trying to assign a non-existent CPU to the active actor. To avoid this message, check the number of CPUs (</w:t>
             </w:r>
             <w:r>
               <w:rPr>
@@ -2728,7 +2806,6 @@
           <w:sz w:val="16"/>
           <w:szCs w:val="16"/>
         </w:rPr>
-        <w:lastRenderedPageBreak/>
         <w:t>set parallel=Yes</w:t>
       </w:r>
     </w:p>
@@ -3360,7 +3437,7 @@
         </w:rPr>
         <w:lastRenderedPageBreak/>
         <w:drawing>
-          <wp:inline distT="0" distB="0" distL="0" distR="0" wp14:anchorId="2D9853E3" wp14:editId="47D70155">
+          <wp:inline distT="0" distB="0" distL="0" distR="0" wp14:anchorId="16E3FB5F" wp14:editId="432F2A27">
             <wp:extent cx="5943600" cy="2943225"/>
             <wp:effectExtent l="0" t="0" r="0" b="9525"/>
             <wp:docPr id="2" name="Picture 2"/>
@@ -3441,7 +3518,7 @@
           <w:noProof/>
         </w:rPr>
         <w:drawing>
-          <wp:inline distT="0" distB="0" distL="0" distR="0" wp14:anchorId="6ACB3120" wp14:editId="10287C0F">
+          <wp:inline distT="0" distB="0" distL="0" distR="0" wp14:anchorId="375D2A37" wp14:editId="0C294F8F">
             <wp:extent cx="3117850" cy="3848100"/>
             <wp:effectExtent l="0" t="0" r="6350" b="0"/>
             <wp:docPr id="3" name="Picture 3"/>
@@ -3803,7 +3880,7 @@
           <w:rPr>
             <w:noProof/>
           </w:rPr>
-          <w:t>9</w:t>
+          <w:t>8</w:t>
         </w:r>
         <w:r>
           <w:rPr>
@@ -5121,7 +5198,7 @@
 </file>
 
 <file path=customXml/itemProps1.xml><?xml version="1.0" encoding="utf-8"?>
-<ds:datastoreItem xmlns:ds="http://schemas.openxmlformats.org/officeDocument/2006/customXml" ds:itemID="{ED9C381D-1D15-4DA9-B23A-840CE4DE5CC1}">
+<ds:datastoreItem xmlns:ds="http://schemas.openxmlformats.org/officeDocument/2006/customXml" ds:itemID="{D4B22FFA-A14F-43CA-B0B4-156A36C02453}">
   <ds:schemaRefs>
     <ds:schemaRef ds:uri="http://schemas.openxmlformats.org/officeDocument/2006/bibliography"/>
   </ds:schemaRefs>

</xml_diff>